<commit_message>
Add Todo-List and Lify Cicle components in the project
</commit_message>
<xml_diff>
--- a/Anotaçoes/Angular/Angular.docx
+++ b/Anotaçoes/Angular/Angular.docx
@@ -1565,7 +1565,10 @@
     <w:p/>
     <w:p/>
     <w:p/>
-    <w:p/>
+    <w:p>
+      <w:bookmarkStart w:id="0" w:name="_GoBack"/>
+      <w:bookmarkEnd w:id="0"/>
+    </w:p>
     <w:p/>
     <w:p>
       <w:pPr>
@@ -2081,6 +2084,10 @@
     </w:p>
     <w:p>
       <w:r>
+        <w:rPr>
+          <w:noProof/>
+          <w:lang w:eastAsia="pt-BR"/>
+        </w:rPr>
         <w:drawing>
           <wp:inline distT="0" distB="0" distL="0" distR="0" wp14:anchorId="79C7394C" wp14:editId="652EC710">
             <wp:extent cx="5048250" cy="3004374"/>
@@ -2129,47 +2136,379 @@
         <w:lastRenderedPageBreak/>
         <w:t xml:space="preserve">Injeção de </w:t>
       </w:r>
+      <w:r>
+        <w:rPr>
+          <w:b/>
+        </w:rPr>
+        <w:t>dependência (</w:t>
+      </w:r>
+      <w:r>
+        <w:rPr>
+          <w:b/>
+        </w:rPr>
+        <w:t>@</w:t>
+      </w:r>
+      <w:proofErr w:type="spellStart"/>
+      <w:r>
+        <w:rPr>
+          <w:b/>
+        </w:rPr>
+        <w:t>Injectable</w:t>
+      </w:r>
+      <w:proofErr w:type="spellEnd"/>
+      <w:r>
+        <w:rPr>
+          <w:b/>
+        </w:rPr>
+        <w:t>)</w:t>
+      </w:r>
+    </w:p>
+    <w:p>
+      <w:r>
+        <w:t>Fornecer aos componentes quais serviços ela pode usar</w:t>
+      </w:r>
+    </w:p>
+    <w:p/>
+    <w:p>
+      <w:pPr>
+        <w:ind w:firstLine="708"/>
+        <w:rPr>
+          <w:b/>
+        </w:rPr>
+      </w:pPr>
+      <w:r>
+        <w:rPr>
+          <w:b/>
+        </w:rPr>
+        <w:t xml:space="preserve">Data </w:t>
+      </w:r>
+      <w:proofErr w:type="spellStart"/>
+      <w:r>
+        <w:rPr>
+          <w:b/>
+        </w:rPr>
+        <w:t>Binding</w:t>
+      </w:r>
+      <w:proofErr w:type="spellEnd"/>
+    </w:p>
+    <w:p>
+      <w:r>
+        <w:t xml:space="preserve">Componente pra View – </w:t>
+      </w:r>
+      <w:r>
+        <w:rPr>
+          <w:b/>
+        </w:rPr>
+        <w:t>Interpolação</w:t>
+      </w:r>
+      <w:r>
+        <w:t xml:space="preserve"> </w:t>
+      </w:r>
       <w:proofErr w:type="gramStart"/>
       <w:r>
-        <w:rPr>
-          <w:b/>
-        </w:rPr>
-        <w:t>dependência  (</w:t>
+        <w:t>{{ valor</w:t>
       </w:r>
       <w:proofErr w:type="gramEnd"/>
       <w:r>
-        <w:rPr>
-          <w:b/>
-        </w:rPr>
-        <w:t>@</w:t>
-      </w:r>
-      <w:proofErr w:type="spellStart"/>
-      <w:r>
-        <w:rPr>
-          <w:b/>
-        </w:rPr>
-        <w:t>Injectable</w:t>
-      </w:r>
-      <w:proofErr w:type="spellEnd"/>
-      <w:r>
-        <w:rPr>
-          <w:b/>
-        </w:rPr>
-        <w:t>)</w:t>
-      </w:r>
-    </w:p>
-    <w:p>
-      <w:r>
-        <w:t>Fornecer aos componentes quais serviços ela pode usar</w:t>
-      </w:r>
-    </w:p>
-    <w:p/>
-    <w:p/>
-    <w:p/>
-    <w:p>
-      <w:bookmarkStart w:id="0" w:name="_GoBack"/>
-      <w:bookmarkEnd w:id="0"/>
-    </w:p>
+        <w:t xml:space="preserve"> }} ou </w:t>
+      </w:r>
+      <w:proofErr w:type="spellStart"/>
+      <w:r>
+        <w:rPr>
+          <w:b/>
+        </w:rPr>
+        <w:t>Property</w:t>
+      </w:r>
+      <w:proofErr w:type="spellEnd"/>
+      <w:r>
+        <w:rPr>
+          <w:b/>
+        </w:rPr>
+        <w:t xml:space="preserve"> </w:t>
+      </w:r>
+      <w:proofErr w:type="spellStart"/>
+      <w:r>
+        <w:rPr>
+          <w:b/>
+        </w:rPr>
+        <w:t>Binding</w:t>
+      </w:r>
+      <w:proofErr w:type="spellEnd"/>
+      <w:r>
+        <w:t xml:space="preserve"> [propriedade] = “valor”</w:t>
+      </w:r>
+    </w:p>
+    <w:p>
+      <w:r>
+        <w:t xml:space="preserve">View para Componente – </w:t>
+      </w:r>
+      <w:proofErr w:type="spellStart"/>
+      <w:r>
+        <w:rPr>
+          <w:b/>
+        </w:rPr>
+        <w:t>Event</w:t>
+      </w:r>
+      <w:proofErr w:type="spellEnd"/>
+      <w:r>
+        <w:rPr>
+          <w:b/>
+        </w:rPr>
+        <w:t xml:space="preserve"> </w:t>
+      </w:r>
+      <w:proofErr w:type="spellStart"/>
+      <w:r>
+        <w:rPr>
+          <w:b/>
+        </w:rPr>
+        <w:t>Binding</w:t>
+      </w:r>
+      <w:proofErr w:type="spellEnd"/>
+      <w:r>
+        <w:t xml:space="preserve"> (evento)</w:t>
+      </w:r>
+    </w:p>
+    <w:p>
+      <w:r>
+        <w:t xml:space="preserve">Ambos pra Ambos – </w:t>
+      </w:r>
+      <w:proofErr w:type="spellStart"/>
+      <w:r>
+        <w:rPr>
+          <w:b/>
+        </w:rPr>
+        <w:t>Two</w:t>
+      </w:r>
+      <w:proofErr w:type="spellEnd"/>
+      <w:r>
+        <w:rPr>
+          <w:b/>
+        </w:rPr>
+        <w:t xml:space="preserve">-Way </w:t>
+      </w:r>
+      <w:proofErr w:type="spellStart"/>
+      <w:r>
+        <w:rPr>
+          <w:b/>
+        </w:rPr>
+        <w:t>Binding</w:t>
+      </w:r>
+      <w:proofErr w:type="spellEnd"/>
+      <w:r>
+        <w:rPr>
+          <w:b/>
+        </w:rPr>
+        <w:t xml:space="preserve"> </w:t>
+      </w:r>
+      <w:proofErr w:type="gramStart"/>
+      <w:r>
+        <w:t>[(</w:t>
+      </w:r>
+      <w:proofErr w:type="spellStart"/>
+      <w:proofErr w:type="gramEnd"/>
+      <w:r>
+        <w:t>ngModel</w:t>
+      </w:r>
+      <w:proofErr w:type="spellEnd"/>
+      <w:r>
+        <w:t>)]= “propriedade”</w:t>
+      </w:r>
+      <w:r>
+        <w:t>-</w:t>
+      </w:r>
+    </w:p>
+    <w:p/>
+    <w:p>
+      <w:r>
+        <w:drawing>
+          <wp:inline distT="0" distB="0" distL="0" distR="0" wp14:anchorId="69537A51" wp14:editId="3B23FF8B">
+            <wp:extent cx="5400040" cy="2338070"/>
+            <wp:effectExtent l="0" t="0" r="0" b="5080"/>
+            <wp:docPr id="6" name="Imagem 6"/>
+            <wp:cNvGraphicFramePr>
+              <a:graphicFrameLocks xmlns:a="http://schemas.openxmlformats.org/drawingml/2006/main" noChangeAspect="1"/>
+            </wp:cNvGraphicFramePr>
+            <a:graphic xmlns:a="http://schemas.openxmlformats.org/drawingml/2006/main">
+              <a:graphicData uri="http://schemas.openxmlformats.org/drawingml/2006/picture">
+                <pic:pic xmlns:pic="http://schemas.openxmlformats.org/drawingml/2006/picture">
+                  <pic:nvPicPr>
+                    <pic:cNvPr id="1" name=""/>
+                    <pic:cNvPicPr/>
+                  </pic:nvPicPr>
+                  <pic:blipFill>
+                    <a:blip r:embed="rId10"/>
+                    <a:stretch>
+                      <a:fillRect/>
+                    </a:stretch>
+                  </pic:blipFill>
+                  <pic:spPr>
+                    <a:xfrm>
+                      <a:off x="0" y="0"/>
+                      <a:ext cx="5400040" cy="2338070"/>
+                    </a:xfrm>
+                    <a:prstGeom prst="rect">
+                      <a:avLst/>
+                    </a:prstGeom>
+                  </pic:spPr>
+                </pic:pic>
+              </a:graphicData>
+            </a:graphic>
+          </wp:inline>
+        </w:drawing>
+      </w:r>
+    </w:p>
+    <w:p/>
+    <w:p>
+      <w:proofErr w:type="spellStart"/>
+      <w:proofErr w:type="gramStart"/>
+      <w:r>
+        <w:rPr>
+          <w:b/>
+        </w:rPr>
+        <w:t>ngOnInit</w:t>
+      </w:r>
+      <w:proofErr w:type="spellEnd"/>
+      <w:proofErr w:type="gramEnd"/>
+      <w:r>
+        <w:t xml:space="preserve"> – Quando é inicializado</w:t>
+      </w:r>
+      <w:r>
+        <w:t xml:space="preserve"> (única vez)</w:t>
+      </w:r>
+    </w:p>
+    <w:p>
+      <w:proofErr w:type="spellStart"/>
+      <w:proofErr w:type="gramStart"/>
+      <w:r>
+        <w:rPr>
+          <w:b/>
+        </w:rPr>
+        <w:t>ngOnChanges</w:t>
+      </w:r>
+      <w:proofErr w:type="spellEnd"/>
+      <w:proofErr w:type="gramEnd"/>
+      <w:r>
+        <w:t xml:space="preserve"> – Uma vez na criação do componentes e sempre que houve alteração em uma de suas propriedades de entrada</w:t>
+      </w:r>
+    </w:p>
+    <w:p>
+      <w:proofErr w:type="spellStart"/>
+      <w:r>
+        <w:rPr>
+          <w:b/>
+        </w:rPr>
+        <w:t>NgDoCheck</w:t>
+      </w:r>
+      <w:proofErr w:type="spellEnd"/>
+      <w:r>
+        <w:t xml:space="preserve"> – Cada ciclo de alterações</w:t>
+      </w:r>
+    </w:p>
+    <w:p/>
+    <w:p>
+      <w:proofErr w:type="spellStart"/>
+      <w:proofErr w:type="gramStart"/>
+      <w:r>
+        <w:rPr>
+          <w:b/>
+        </w:rPr>
+        <w:t>ngAfterContentInit</w:t>
+      </w:r>
+      <w:proofErr w:type="spellEnd"/>
+      <w:proofErr w:type="gramEnd"/>
+      <w:r>
+        <w:t xml:space="preserve"> – </w:t>
+      </w:r>
+      <w:proofErr w:type="spellStart"/>
+      <w:r>
+        <w:t>Dps</w:t>
+      </w:r>
+      <w:proofErr w:type="spellEnd"/>
+      <w:r>
+        <w:t xml:space="preserve"> que conteúdo externo é inserido</w:t>
+      </w:r>
+    </w:p>
+    <w:p>
+      <w:proofErr w:type="spellStart"/>
+      <w:proofErr w:type="gramStart"/>
+      <w:r>
+        <w:rPr>
+          <w:b/>
+        </w:rPr>
+        <w:t>ngAfterContentChecked</w:t>
+      </w:r>
+      <w:proofErr w:type="spellEnd"/>
+      <w:proofErr w:type="gramEnd"/>
+      <w:r>
+        <w:t xml:space="preserve"> – </w:t>
+      </w:r>
+      <w:proofErr w:type="spellStart"/>
+      <w:r>
+        <w:t>Dps</w:t>
+      </w:r>
+      <w:proofErr w:type="spellEnd"/>
+      <w:r>
+        <w:t xml:space="preserve"> que conteúdo externo é validado</w:t>
+      </w:r>
+    </w:p>
+    <w:p>
+      <w:proofErr w:type="spellStart"/>
+      <w:proofErr w:type="gramStart"/>
+      <w:r>
+        <w:rPr>
+          <w:b/>
+        </w:rPr>
+        <w:t>ngAfterViewInit</w:t>
+      </w:r>
+      <w:proofErr w:type="spellEnd"/>
+      <w:proofErr w:type="gramEnd"/>
+      <w:r>
+        <w:t xml:space="preserve"> - Logo após o conteúdo do próprio componente e de seus filhos ser inicializado</w:t>
+      </w:r>
+    </w:p>
+    <w:p>
+      <w:r>
+        <w:lastRenderedPageBreak/>
+        <w:drawing>
+          <wp:inline distT="0" distB="0" distL="0" distR="0" wp14:anchorId="0A4A1944" wp14:editId="37EAC3E7">
+            <wp:extent cx="5400040" cy="3354705"/>
+            <wp:effectExtent l="0" t="0" r="0" b="0"/>
+            <wp:docPr id="8" name="Imagem 8"/>
+            <wp:cNvGraphicFramePr>
+              <a:graphicFrameLocks xmlns:a="http://schemas.openxmlformats.org/drawingml/2006/main" noChangeAspect="1"/>
+            </wp:cNvGraphicFramePr>
+            <a:graphic xmlns:a="http://schemas.openxmlformats.org/drawingml/2006/main">
+              <a:graphicData uri="http://schemas.openxmlformats.org/drawingml/2006/picture">
+                <pic:pic xmlns:pic="http://schemas.openxmlformats.org/drawingml/2006/picture">
+                  <pic:nvPicPr>
+                    <pic:cNvPr id="1" name=""/>
+                    <pic:cNvPicPr/>
+                  </pic:nvPicPr>
+                  <pic:blipFill>
+                    <a:blip r:embed="rId11"/>
+                    <a:stretch>
+                      <a:fillRect/>
+                    </a:stretch>
+                  </pic:blipFill>
+                  <pic:spPr>
+                    <a:xfrm>
+                      <a:off x="0" y="0"/>
+                      <a:ext cx="5400040" cy="3354705"/>
+                    </a:xfrm>
+                    <a:prstGeom prst="rect">
+                      <a:avLst/>
+                    </a:prstGeom>
+                  </pic:spPr>
+                </pic:pic>
+              </a:graphicData>
+            </a:graphic>
+          </wp:inline>
+        </w:drawing>
+      </w:r>
+    </w:p>
+    <w:p/>
+    <w:p/>
+    <w:p/>
     <w:sectPr>
       <w:pgSz w:w="11906" w:h="16838"/>
       <w:pgMar w:top="1417" w:right="1701" w:bottom="1417" w:left="1701" w:header="708" w:footer="708" w:gutter="0"/>

</xml_diff>